<commit_message>
Updated formatting and grammar
</commit_message>
<xml_diff>
--- a/Run Instructions.docx
+++ b/Run Instructions.docx
@@ -6,15 +6,32 @@
       <w:pPr>
         <w:pStyle w:val="Title"/>
       </w:pPr>
+      <w:r>
+        <w:t>Run Instructions</w:t>
+      </w:r>
+    </w:p>
+    <w:p>
+      <w:pPr>
+        <w:spacing w:line="240" w:lineRule="auto"/>
+      </w:pPr>
+      <w:r>
+        <w:t xml:space="preserve">By: </w:t>
+      </w:r>
+      <w:proofErr w:type="spellStart"/>
+      <w:r>
+        <w:t>Zichen</w:t>
+      </w:r>
+      <w:proofErr w:type="spellEnd"/>
+      <w:r>
+        <w:t xml:space="preserve"> Jiang (jiangz26, 001320889) and Kelvin Lin (linkk4, 001401464)</w:t>
+      </w:r>
       <w:bookmarkStart w:id="0" w:name="_GoBack"/>
       <w:bookmarkEnd w:id="0"/>
-      <w:r>
-        <w:t>Run Instructions</w:t>
-      </w:r>
     </w:p>
     <w:p>
       <w:pPr>
         <w:pStyle w:val="Heading1"/>
+        <w:spacing w:before="0" w:line="240" w:lineRule="auto"/>
       </w:pPr>
       <w:r>
         <w:t>Requirements</w:t>
@@ -148,15 +165,7 @@
         <w:t xml:space="preserve">Note that the operating systems and web browsers listed are the newest (most </w:t>
       </w:r>
       <w:r>
-        <w:t xml:space="preserve">up-to-date) versions </w:t>
-      </w:r>
-      <w:proofErr w:type="gramStart"/>
-      <w:r>
-        <w:t>available</w:t>
-      </w:r>
-      <w:proofErr w:type="gramEnd"/>
-      <w:r>
-        <w:t>.</w:t>
+        <w:t>up-to-date) versions available.</w:t>
       </w:r>
       <w:r>
         <w:t xml:space="preserve"> You can get the latest version by upgrading an existing version of the software.</w:t>
@@ -300,13 +309,27 @@
     </w:p>
     <w:p>
       <w:r>
-        <w:t xml:space="preserve">Note that while any 10 digit number is accepted as a valid bank account number, the only bank account number </w:t>
+        <w:t xml:space="preserve">While </w:t>
+      </w:r>
+      <w:r>
+        <w:t xml:space="preserve">any 10 digit number is accepted as a valid bank account number, the only bank account number </w:t>
       </w:r>
       <w:r>
         <w:t xml:space="preserve">one can sign in with </w:t>
       </w:r>
-      <w:r>
-        <w:t>is 1234567890. Implementation for the other accounts was omitted as the interface would look the same, so there would be no additional value added to the usability or design of the application.</w:t>
+      <w:proofErr w:type="gramStart"/>
+      <w:r>
+        <w:t>is</w:t>
+      </w:r>
+      <w:proofErr w:type="gramEnd"/>
+      <w:r>
+        <w:t xml:space="preserve"> 1234567890. Implementation for the other accounts was omitted as the interface would look the same, so there would be no </w:t>
+      </w:r>
+      <w:r>
+        <w:t xml:space="preserve">additional </w:t>
+      </w:r>
+      <w:r>
+        <w:t>value added to the usability or design of the application.</w:t>
       </w:r>
     </w:p>
     <w:sectPr>
@@ -2429,7 +2452,7 @@
 </file>
 
 <file path=customXml/itemProps1.xml><?xml version="1.0" encoding="utf-8"?>
-<ds:datastoreItem xmlns:ds="http://schemas.openxmlformats.org/officeDocument/2006/customXml" ds:itemID="{2A8D7DF2-8847-4B0D-8846-173B86CA5396}">
+<ds:datastoreItem xmlns:ds="http://schemas.openxmlformats.org/officeDocument/2006/customXml" ds:itemID="{DE1CF476-48DA-4DED-965E-97D5F75B6F0D}">
   <ds:schemaRefs>
     <ds:schemaRef ds:uri="http://schemas.openxmlformats.org/officeDocument/2006/bibliography"/>
   </ds:schemaRefs>

</xml_diff>